<commit_message>
Add tons of explanations
</commit_message>
<xml_diff>
--- a/ChallengeFive/ChallengeFive.docx
+++ b/ChallengeFive/ChallengeFive.docx
@@ -26,223 +26,177 @@
           <w:sz w:val="24"/>
         </w:rPr>
       </w:pPr>
-      <w:proofErr w:type="gramStart"/>
+      <w:r>
+        <w:rPr>
+          <w:sz w:val="24"/>
+        </w:rPr>
+        <w:t>So this file is going to be a little different from the others, since I want to introduce you to a topic that’s a little bit harder to grasp, but I think is probably one of the most r</w:t>
+      </w:r>
+      <w:r>
+        <w:rPr>
+          <w:sz w:val="24"/>
+        </w:rPr>
+        <w:t>ewarding skills to learn about. That being said, this is something that I myself have just recently learned very robustly, so don’t feel bad if it seems to be very complicated. Remember, if you have any questions you can always feel free to contact me, although for this topic, I may know about as much as you do.</w:t>
+      </w:r>
+    </w:p>
+    <w:p>
+      <w:pPr>
+        <w:rPr>
+          <w:sz w:val="24"/>
+        </w:rPr>
+      </w:pPr>
+    </w:p>
+    <w:p>
+      <w:pPr>
+        <w:rPr>
+          <w:sz w:val="24"/>
+        </w:rPr>
+      </w:pPr>
+      <w:r>
+        <w:rPr>
+          <w:sz w:val="24"/>
+        </w:rPr>
+        <w:t>Alright so</w:t>
+      </w:r>
+      <w:r>
+        <w:rPr>
+          <w:sz w:val="24"/>
+        </w:rPr>
+        <w:t xml:space="preserve"> let’s hop right in.</w:t>
+      </w:r>
+    </w:p>
+    <w:p>
+      <w:pPr>
+        <w:rPr>
+          <w:sz w:val="24"/>
+        </w:rPr>
+      </w:pPr>
+    </w:p>
+    <w:p>
+      <w:pPr>
+        <w:rPr>
+          <w:sz w:val="24"/>
+        </w:rPr>
+      </w:pPr>
+      <w:r>
+        <w:rPr>
+          <w:sz w:val="24"/>
+        </w:rPr>
+        <w:t xml:space="preserve">So right off the bat you’ll notice that this </w:t>
+      </w:r>
+      <w:r>
+        <w:rPr>
+          <w:sz w:val="24"/>
+        </w:rPr>
+        <w:t xml:space="preserve">python </w:t>
+      </w:r>
+      <w:r>
+        <w:rPr>
+          <w:sz w:val="24"/>
+        </w:rPr>
+        <w:t xml:space="preserve">file doesn’t look like the others. I didn’t include a tester file for the problem or </w:t>
+      </w:r>
+      <w:r>
+        <w:rPr>
+          <w:sz w:val="24"/>
+        </w:rPr>
+        <w:t>any</w:t>
+      </w:r>
+      <w:r>
+        <w:rPr>
+          <w:sz w:val="24"/>
+        </w:rPr>
+        <w:t xml:space="preserve"> long-winded functions with lots of notes. The purpose of this file is mostly explicative, rather than for you </w:t>
+      </w:r>
+      <w:r>
+        <w:rPr>
+          <w:sz w:val="24"/>
+        </w:rPr>
+        <w:t>to test your unde</w:t>
+      </w:r>
+      <w:r>
+        <w:rPr>
+          <w:sz w:val="24"/>
+        </w:rPr>
+        <w:t>rstanding of Python 3 concepts. What I want you to do is to follow along with what I’ve written in this Word document file, and try your best to come up with each solution before reading it on here.</w:t>
+      </w:r>
+    </w:p>
+    <w:p>
+      <w:pPr>
+        <w:rPr>
+          <w:sz w:val="24"/>
+        </w:rPr>
+      </w:pPr>
+    </w:p>
+    <w:p>
+      <w:pPr>
+        <w:rPr>
+          <w:sz w:val="24"/>
+        </w:rPr>
+      </w:pPr>
+      <w:r>
+        <w:rPr>
+          <w:sz w:val="24"/>
+        </w:rPr>
+        <w:t xml:space="preserve">The topic of this challenge is called </w:t>
+      </w:r>
+      <w:r>
+        <w:rPr>
+          <w:b/>
+          <w:sz w:val="24"/>
+        </w:rPr>
+        <w:t>Web Scraping</w:t>
+      </w:r>
+      <w:r>
+        <w:rPr>
+          <w:sz w:val="24"/>
+        </w:rPr>
+        <w:t>. Basically web scraping is when your program goes online to find a certain piece of information, then returns with a result or an analysis of many results. Cool, right?</w:t>
+      </w:r>
+      <w:r>
+        <w:rPr>
+          <w:sz w:val="24"/>
+        </w:rPr>
+        <w:t xml:space="preserve"> I think this is one of the most powerful / interesting things you can learn from </w:t>
+      </w:r>
+      <w:r>
+        <w:rPr>
+          <w:sz w:val="24"/>
+        </w:rPr>
+        <w:t xml:space="preserve">basic </w:t>
+      </w:r>
+      <w:r>
+        <w:rPr>
+          <w:sz w:val="24"/>
+        </w:rPr>
+        <w:t>programming</w:t>
+      </w:r>
+      <w:r>
+        <w:rPr>
+          <w:sz w:val="24"/>
+        </w:rPr>
+        <w:t>.</w:t>
+      </w:r>
+    </w:p>
+    <w:p>
+      <w:pPr>
+        <w:rPr>
+          <w:sz w:val="24"/>
+        </w:rPr>
+      </w:pPr>
+    </w:p>
+    <w:p>
+      <w:pPr>
+        <w:rPr>
+          <w:sz w:val="24"/>
+        </w:rPr>
+      </w:pPr>
       <w:r>
         <w:rPr>
           <w:sz w:val="24"/>
         </w:rPr>
         <w:t>So</w:t>
       </w:r>
-      <w:proofErr w:type="gramEnd"/>
-      <w:r>
-        <w:rPr>
-          <w:sz w:val="24"/>
-        </w:rPr>
-        <w:t xml:space="preserve"> this file is going to be a little different from the others, since I want to introduce you to a topic that’s a little bit harder to grasp, but I think is probably one of the most r</w:t>
-      </w:r>
-      <w:r>
-        <w:rPr>
-          <w:sz w:val="24"/>
-        </w:rPr>
-        <w:t xml:space="preserve">ewarding skills to learn about. </w:t>
-      </w:r>
-      <w:proofErr w:type="gramStart"/>
-      <w:r>
-        <w:rPr>
-          <w:sz w:val="24"/>
-        </w:rPr>
-        <w:t>That being said, this</w:t>
-      </w:r>
-      <w:proofErr w:type="gramEnd"/>
-      <w:r>
-        <w:rPr>
-          <w:sz w:val="24"/>
-        </w:rPr>
-        <w:t xml:space="preserve"> is something that I myself have just recently learned very robustly, so don’t feel bad if it seems to be very complicated. Remember, if you have any questions you can always feel free to contact me, although for this topic, I may know about as much as you do.</w:t>
-      </w:r>
-    </w:p>
-    <w:p>
-      <w:pPr>
-        <w:rPr>
-          <w:sz w:val="24"/>
-        </w:rPr>
-      </w:pPr>
-    </w:p>
-    <w:p>
-      <w:pPr>
-        <w:rPr>
-          <w:sz w:val="24"/>
-        </w:rPr>
-      </w:pPr>
-      <w:proofErr w:type="gramStart"/>
-      <w:r>
-        <w:rPr>
-          <w:sz w:val="24"/>
-        </w:rPr>
-        <w:t>Alright</w:t>
-      </w:r>
-      <w:proofErr w:type="gramEnd"/>
-      <w:r>
-        <w:rPr>
-          <w:sz w:val="24"/>
-        </w:rPr>
-        <w:t xml:space="preserve"> so</w:t>
-      </w:r>
-      <w:r>
-        <w:rPr>
-          <w:sz w:val="24"/>
-        </w:rPr>
-        <w:t xml:space="preserve"> let’s hop right in.</w:t>
-      </w:r>
-    </w:p>
-    <w:p>
-      <w:pPr>
-        <w:rPr>
-          <w:sz w:val="24"/>
-        </w:rPr>
-      </w:pPr>
-    </w:p>
-    <w:p>
-      <w:pPr>
-        <w:rPr>
-          <w:sz w:val="24"/>
-        </w:rPr>
-      </w:pPr>
-      <w:r>
-        <w:rPr>
-          <w:sz w:val="24"/>
-        </w:rPr>
-        <w:t xml:space="preserve">So right off the bat you’ll notice that this </w:t>
-      </w:r>
-      <w:r>
-        <w:rPr>
-          <w:sz w:val="24"/>
-        </w:rPr>
-        <w:t xml:space="preserve">python </w:t>
-      </w:r>
-      <w:r>
-        <w:rPr>
-          <w:sz w:val="24"/>
-        </w:rPr>
-        <w:t xml:space="preserve">file doesn’t look like the others. I didn’t include a tester file for the problem or </w:t>
-      </w:r>
-      <w:r>
-        <w:rPr>
-          <w:sz w:val="24"/>
-        </w:rPr>
-        <w:t>any</w:t>
-      </w:r>
-      <w:r>
-        <w:rPr>
-          <w:sz w:val="24"/>
-        </w:rPr>
-        <w:t xml:space="preserve"> long-winded functions with lots of notes. The purpose of this file is mostly explicative, rather than for you </w:t>
-      </w:r>
-      <w:r>
-        <w:rPr>
-          <w:sz w:val="24"/>
-        </w:rPr>
-        <w:t>to test your unde</w:t>
-      </w:r>
-      <w:r>
-        <w:rPr>
-          <w:sz w:val="24"/>
-        </w:rPr>
-        <w:t>rstanding of Python 3 concepts. What I want you to do is to follow along with what I’ve written in this Word document file, and try your best to come up with each solution before reading it on here.</w:t>
-      </w:r>
-    </w:p>
-    <w:p>
-      <w:pPr>
-        <w:rPr>
-          <w:sz w:val="24"/>
-        </w:rPr>
-      </w:pPr>
-    </w:p>
-    <w:p>
-      <w:pPr>
-        <w:rPr>
-          <w:sz w:val="24"/>
-        </w:rPr>
-      </w:pPr>
-      <w:r>
-        <w:rPr>
-          <w:sz w:val="24"/>
-        </w:rPr>
-        <w:t xml:space="preserve">The topic of this challenge is called </w:t>
-      </w:r>
-      <w:r>
-        <w:rPr>
-          <w:b/>
-          <w:sz w:val="24"/>
-        </w:rPr>
-        <w:t>Web Scraping</w:t>
-      </w:r>
-      <w:r>
-        <w:rPr>
-          <w:sz w:val="24"/>
-        </w:rPr>
-        <w:t xml:space="preserve">. </w:t>
-      </w:r>
-      <w:proofErr w:type="gramStart"/>
-      <w:r>
-        <w:rPr>
-          <w:sz w:val="24"/>
-        </w:rPr>
-        <w:t>Basically</w:t>
-      </w:r>
-      <w:proofErr w:type="gramEnd"/>
-      <w:r>
-        <w:rPr>
-          <w:sz w:val="24"/>
-        </w:rPr>
-        <w:t xml:space="preserve"> web scraping is when your program goes online to find a certain piece of information, then returns with a result or an analysis of many results. Cool, right?</w:t>
-      </w:r>
-      <w:r>
-        <w:rPr>
-          <w:sz w:val="24"/>
-        </w:rPr>
-        <w:t xml:space="preserve"> I think this is one of the most powerful / interesting things you can learn from </w:t>
-      </w:r>
-      <w:r>
-        <w:rPr>
-          <w:sz w:val="24"/>
-        </w:rPr>
-        <w:t xml:space="preserve">basic </w:t>
-      </w:r>
-      <w:r>
-        <w:rPr>
-          <w:sz w:val="24"/>
-        </w:rPr>
-        <w:t>programming</w:t>
-      </w:r>
-      <w:r>
-        <w:rPr>
-          <w:sz w:val="24"/>
-        </w:rPr>
-        <w:t>.</w:t>
-      </w:r>
-    </w:p>
-    <w:p>
-      <w:pPr>
-        <w:rPr>
-          <w:sz w:val="24"/>
-        </w:rPr>
-      </w:pPr>
-    </w:p>
-    <w:p>
-      <w:pPr>
-        <w:rPr>
-          <w:sz w:val="24"/>
-        </w:rPr>
-      </w:pPr>
-      <w:proofErr w:type="gramStart"/>
-      <w:r>
-        <w:rPr>
-          <w:sz w:val="24"/>
-        </w:rPr>
-        <w:t>So</w:t>
-      </w:r>
-      <w:proofErr w:type="gramEnd"/>
       <w:r>
         <w:rPr>
           <w:sz w:val="24"/>
@@ -269,19 +223,11 @@
           <w:sz w:val="24"/>
         </w:rPr>
       </w:pPr>
-      <w:proofErr w:type="gramStart"/>
-      <w:r>
-        <w:rPr>
-          <w:sz w:val="24"/>
-        </w:rPr>
-        <w:t>So</w:t>
-      </w:r>
-      <w:proofErr w:type="gramEnd"/>
-      <w:r>
-        <w:rPr>
-          <w:sz w:val="24"/>
-        </w:rPr>
-        <w:t xml:space="preserve"> with web scraping you could, for example, create a program that goes to Dictionary.com and gets the definition of a word. Or you could make a program that returns the first paragraph of any Wikipedia article. Or maybe a program that goes to BestBuy and compares product prices. There are endless possibilities.</w:t>
+      <w:r>
+        <w:rPr>
+          <w:sz w:val="24"/>
+        </w:rPr>
+        <w:t>So with web scraping you could, for example, create a program that goes to Dictionary.com and gets the definition of a word. Or you could make a program that returns the first paragraph of any Wikipedia article. Or maybe a program that goes to BestBuy and compares product prices. There are endless possibilities.</w:t>
       </w:r>
     </w:p>
     <w:p>
@@ -309,23 +255,7 @@
           <w:b/>
           <w:sz w:val="24"/>
         </w:rPr>
-        <w:t xml:space="preserve">In this </w:t>
-      </w:r>
-      <w:proofErr w:type="gramStart"/>
-      <w:r>
-        <w:rPr>
-          <w:b/>
-          <w:sz w:val="24"/>
-        </w:rPr>
-        <w:t>challenge</w:t>
-      </w:r>
-      <w:proofErr w:type="gramEnd"/>
-      <w:r>
-        <w:rPr>
-          <w:b/>
-          <w:sz w:val="24"/>
-        </w:rPr>
-        <w:t xml:space="preserve"> we will create a program that, given your astrological sign, will return your horoscope!</w:t>
+        <w:t>In this challenge we will create a program that, given your astrological sign, will return your horoscope!</w:t>
       </w:r>
     </w:p>
     <w:p>
@@ -559,19 +489,11 @@
           <w:sz w:val="24"/>
         </w:rPr>
       </w:pPr>
-      <w:proofErr w:type="gramStart"/>
-      <w:r>
-        <w:rPr>
-          <w:sz w:val="24"/>
-        </w:rPr>
-        <w:t>Alright</w:t>
-      </w:r>
-      <w:proofErr w:type="gramEnd"/>
-      <w:r>
-        <w:rPr>
-          <w:sz w:val="24"/>
-        </w:rPr>
-        <w:t>, so because the internet is such a vast and complicated place,</w:t>
+      <w:r>
+        <w:rPr>
+          <w:sz w:val="24"/>
+        </w:rPr>
+        <w:t>Alright, so because the internet is such a vast and complicated place,</w:t>
       </w:r>
       <w:r>
         <w:rPr>
@@ -601,35 +523,7 @@
         <w:rPr>
           <w:sz w:val="24"/>
         </w:rPr>
-        <w:t xml:space="preserve"> One of those tools is the </w:t>
-      </w:r>
-      <w:proofErr w:type="spellStart"/>
-      <w:r>
-        <w:rPr>
-          <w:sz w:val="24"/>
-        </w:rPr>
-        <w:t>urllib</w:t>
-      </w:r>
-      <w:proofErr w:type="spellEnd"/>
-      <w:r>
-        <w:rPr>
-          <w:sz w:val="24"/>
-        </w:rPr>
-        <w:t xml:space="preserve"> module, which gives us some </w:t>
-      </w:r>
-      <w:proofErr w:type="gramStart"/>
-      <w:r>
-        <w:rPr>
-          <w:sz w:val="24"/>
-        </w:rPr>
-        <w:t>pretty cool</w:t>
-      </w:r>
-      <w:proofErr w:type="gramEnd"/>
-      <w:r>
-        <w:rPr>
-          <w:sz w:val="24"/>
-        </w:rPr>
-        <w:t xml:space="preserve"> abilities, like the ability to download a page and sort through its HTML code. The other tool which we’ll be using is just called re. Re stands for ‘Regular Expression,’ and we’ll talk more about what that means later down, in part f.</w:t>
+        <w:t xml:space="preserve"> One of those tools is the urllib module, which gives us some pretty cool abilities, like the ability to download a page and sort through its HTML code. The other tool which we’ll be using is just called re. Re stands for ‘Regular Expression,’ and we’ll talk more about what that means later down, in part f.</w:t>
       </w:r>
     </w:p>
     <w:p>
@@ -705,71 +599,17 @@
           <w:sz w:val="24"/>
         </w:rPr>
       </w:pPr>
-      <w:proofErr w:type="gramStart"/>
-      <w:r>
-        <w:rPr>
-          <w:sz w:val="24"/>
-        </w:rPr>
-        <w:t>So</w:t>
-      </w:r>
-      <w:proofErr w:type="gramEnd"/>
-      <w:r>
-        <w:rPr>
-          <w:sz w:val="24"/>
-        </w:rPr>
-        <w:t xml:space="preserve"> in a nutshell, the “import” keyword tells Python that you want to use a library not included by default in Python 3. Then you can include all of the names of the modules you want to use, separated by commas, in this case we are using the libraries ‘re’ and ‘</w:t>
-      </w:r>
-      <w:proofErr w:type="spellStart"/>
-      <w:proofErr w:type="gramStart"/>
-      <w:r>
-        <w:rPr>
-          <w:sz w:val="24"/>
-        </w:rPr>
-        <w:t>urllib.request</w:t>
-      </w:r>
-      <w:proofErr w:type="spellEnd"/>
-      <w:proofErr w:type="gramEnd"/>
-      <w:r>
-        <w:rPr>
-          <w:sz w:val="24"/>
-        </w:rPr>
-        <w:t xml:space="preserve">’. Another trick to know, that makes things easier for later, is that you can use the ‘as’ keyword to assign an alias to a library. In other words, by doing ‘import </w:t>
-      </w:r>
-      <w:proofErr w:type="spellStart"/>
-      <w:proofErr w:type="gramStart"/>
-      <w:r>
-        <w:rPr>
-          <w:sz w:val="24"/>
-        </w:rPr>
-        <w:t>urllib.request</w:t>
-      </w:r>
-      <w:proofErr w:type="spellEnd"/>
-      <w:proofErr w:type="gramEnd"/>
-      <w:r>
-        <w:rPr>
-          <w:sz w:val="24"/>
-        </w:rPr>
-        <w:t xml:space="preserve"> as scrape’ </w:t>
-      </w:r>
-      <w:r>
-        <w:rPr>
-          <w:sz w:val="24"/>
-        </w:rPr>
-        <w:t xml:space="preserve">now every time I want to use the </w:t>
-      </w:r>
-      <w:proofErr w:type="spellStart"/>
-      <w:r>
-        <w:rPr>
-          <w:sz w:val="24"/>
-        </w:rPr>
-        <w:t>urllib.request</w:t>
-      </w:r>
-      <w:proofErr w:type="spellEnd"/>
-      <w:r>
-        <w:rPr>
-          <w:sz w:val="24"/>
-        </w:rPr>
-        <w:t xml:space="preserve"> library, all I have to do is type in ‘scrape’ instead.</w:t>
+      <w:r>
+        <w:rPr>
+          <w:sz w:val="24"/>
+        </w:rPr>
+        <w:t xml:space="preserve">So in a nutshell, the “import” keyword tells Python that you want to use a library not included by default in Python 3. Then you can include all of the names of the modules you want to use, separated by commas, in this case we are using the libraries ‘re’ and ‘urllib.request’. Another trick to know, that makes things easier for later, is that you can use the ‘as’ keyword to assign an alias to a library. In other words, by doing ‘import urllib.request as scrape’ </w:t>
+      </w:r>
+      <w:r>
+        <w:rPr>
+          <w:sz w:val="24"/>
+        </w:rPr>
+        <w:t>now every time I want to use the urllib.request library, all I have to do is type in ‘scrape’ instead.</w:t>
       </w:r>
     </w:p>
     <w:p>
@@ -800,19 +640,11 @@
           <w:sz w:val="24"/>
         </w:rPr>
       </w:pPr>
-      <w:proofErr w:type="gramStart"/>
-      <w:r>
-        <w:rPr>
-          <w:sz w:val="24"/>
-        </w:rPr>
-        <w:t>Alright</w:t>
-      </w:r>
-      <w:proofErr w:type="gramEnd"/>
-      <w:r>
-        <w:rPr>
-          <w:sz w:val="24"/>
-        </w:rPr>
-        <w:t xml:space="preserve">, now let’s look around on the internet to see if we can find a site with a URL that’s easy to manipulate. Oh, ok! This one looks pretty good: </w:t>
+      <w:r>
+        <w:rPr>
+          <w:sz w:val="24"/>
+        </w:rPr>
+        <w:t xml:space="preserve">Alright, now let’s look around on the internet to see if we can find a site with a URL that’s easy to manipulate. Oh, ok! This one looks pretty good: </w:t>
       </w:r>
       <w:hyperlink r:id="rId6" w:history="1">
         <w:r>
@@ -848,21 +680,7 @@
           <w:sz w:val="24"/>
         </w:rPr>
         <w:lastRenderedPageBreak/>
-        <w:t xml:space="preserve">But how did I know that this site had a </w:t>
-      </w:r>
-      <w:proofErr w:type="spellStart"/>
-      <w:r>
-        <w:rPr>
-          <w:sz w:val="24"/>
-        </w:rPr>
-        <w:t>url</w:t>
-      </w:r>
-      <w:proofErr w:type="spellEnd"/>
-      <w:r>
-        <w:rPr>
-          <w:sz w:val="24"/>
-        </w:rPr>
-        <w:t xml:space="preserve"> that we could easily manipulate? Well take a second a check out the site’s content:</w:t>
+        <w:t>But how did I know that this site had a url that we could easily manipulate? Well take a second a check out the site’s content:</w:t>
       </w:r>
     </w:p>
     <w:p>
@@ -944,19 +762,11 @@
           <w:sz w:val="24"/>
         </w:rPr>
       </w:pPr>
-      <w:proofErr w:type="gramStart"/>
-      <w:r>
-        <w:rPr>
-          <w:sz w:val="24"/>
-        </w:rPr>
-        <w:t>Alright</w:t>
-      </w:r>
-      <w:proofErr w:type="gramEnd"/>
-      <w:r>
-        <w:rPr>
-          <w:sz w:val="24"/>
-        </w:rPr>
-        <w:t>, so our URL went from this on the homepage:</w:t>
+      <w:r>
+        <w:rPr>
+          <w:sz w:val="24"/>
+        </w:rPr>
+        <w:t>Alright, so our URL went from this on the homepage:</w:t>
       </w:r>
     </w:p>
     <w:p>
@@ -1072,19 +882,11 @@
           <w:sz w:val="24"/>
         </w:rPr>
       </w:pPr>
-      <w:proofErr w:type="gramStart"/>
-      <w:r>
-        <w:rPr>
-          <w:sz w:val="24"/>
-        </w:rPr>
-        <w:t>Alright</w:t>
-      </w:r>
-      <w:proofErr w:type="gramEnd"/>
-      <w:r>
-        <w:rPr>
-          <w:sz w:val="24"/>
-        </w:rPr>
-        <w:t>, so there’s not really much of a pattern between those two pages. Let’s try another link.</w:t>
+      <w:r>
+        <w:rPr>
+          <w:sz w:val="24"/>
+        </w:rPr>
+        <w:t>Alright, so there’s not really much of a pattern between those two pages. Let’s try another link.</w:t>
       </w:r>
     </w:p>
     <w:p>
@@ -1230,21 +1032,7 @@
         <w:rPr>
           <w:sz w:val="24"/>
         </w:rPr>
-        <w:t xml:space="preserve">For </w:t>
-      </w:r>
-      <w:proofErr w:type="gramStart"/>
-      <w:r>
-        <w:rPr>
-          <w:sz w:val="24"/>
-        </w:rPr>
-        <w:t>now</w:t>
-      </w:r>
-      <w:proofErr w:type="gramEnd"/>
-      <w:r>
-        <w:rPr>
-          <w:sz w:val="24"/>
-        </w:rPr>
-        <w:t xml:space="preserve"> let’s focus on </w:t>
+        <w:t xml:space="preserve">For now let’s focus on </w:t>
       </w:r>
       <w:r>
         <w:rPr>
@@ -1274,33 +1062,11 @@
           <w:sz w:val="24"/>
         </w:rPr>
       </w:pPr>
-      <w:proofErr w:type="gramStart"/>
-      <w:r>
-        <w:rPr>
-          <w:sz w:val="24"/>
-        </w:rPr>
-        <w:t>Alright</w:t>
-      </w:r>
-      <w:proofErr w:type="gramEnd"/>
-      <w:r>
-        <w:rPr>
-          <w:sz w:val="24"/>
-        </w:rPr>
-        <w:t xml:space="preserve">, this part should be fairly easy for you by now. </w:t>
-      </w:r>
-      <w:proofErr w:type="gramStart"/>
-      <w:r>
-        <w:rPr>
-          <w:sz w:val="24"/>
-        </w:rPr>
-        <w:t>In order for</w:t>
-      </w:r>
-      <w:proofErr w:type="gramEnd"/>
-      <w:r>
-        <w:rPr>
-          <w:sz w:val="24"/>
-        </w:rPr>
-        <w:t xml:space="preserve"> us to later manipulate the URL that we’ve discovered, let’s ask the user for his </w:t>
+      <w:r>
+        <w:rPr>
+          <w:sz w:val="24"/>
+        </w:rPr>
+        <w:t xml:space="preserve">Alright, this part should be fairly easy for you by now. In order for us to later manipulate the URL that we’ve discovered, let’s ask the user for his </w:t>
       </w:r>
       <w:r>
         <w:rPr>
@@ -1318,23 +1084,8 @@
         <w:rPr>
           <w:sz w:val="24"/>
         </w:rPr>
-        <w:t>example, if I were to type in ‘</w:t>
-      </w:r>
-      <w:proofErr w:type="spellStart"/>
-      <w:r>
-        <w:rPr>
-          <w:sz w:val="24"/>
-        </w:rPr>
-        <w:t>scorpio</w:t>
-      </w:r>
-      <w:proofErr w:type="spellEnd"/>
-      <w:r>
-        <w:rPr>
-          <w:sz w:val="24"/>
-        </w:rPr>
-        <w:t xml:space="preserve">’ as my zodiac sign, you should store the integer 8 in the variable </w:t>
-      </w:r>
-      <w:proofErr w:type="spellStart"/>
+        <w:t xml:space="preserve">example, if I were to type in ‘scorpio’ as my zodiac sign, you should store the integer 8 in the variable </w:t>
+      </w:r>
       <w:r>
         <w:rPr>
           <w:b/>
@@ -1342,7 +1093,6 @@
         </w:rPr>
         <w:t>zodiac_number</w:t>
       </w:r>
-      <w:proofErr w:type="spellEnd"/>
       <w:r>
         <w:rPr>
           <w:sz w:val="24"/>
@@ -1591,21 +1341,12 @@
           <w:sz w:val="24"/>
         </w:rPr>
       </w:pPr>
-      <w:proofErr w:type="gramStart"/>
-      <w:r>
-        <w:rPr>
-          <w:sz w:val="24"/>
-        </w:rPr>
-        <w:t>Alright</w:t>
-      </w:r>
-      <w:proofErr w:type="gramEnd"/>
-      <w:r>
-        <w:rPr>
-          <w:sz w:val="24"/>
-        </w:rPr>
-        <w:t xml:space="preserve">, now let’s assume that the user has already inputted his zodiac sign, and the corresponding number has been stored in a variable called </w:t>
-      </w:r>
-      <w:proofErr w:type="spellStart"/>
+      <w:r>
+        <w:rPr>
+          <w:sz w:val="24"/>
+        </w:rPr>
+        <w:t xml:space="preserve">Alright, now let’s assume that the user has already inputted his zodiac sign, and the corresponding number has been stored in a variable called </w:t>
+      </w:r>
       <w:r>
         <w:rPr>
           <w:b/>
@@ -1613,7 +1354,6 @@
         </w:rPr>
         <w:t>zodiac_number</w:t>
       </w:r>
-      <w:proofErr w:type="spellEnd"/>
       <w:r>
         <w:rPr>
           <w:sz w:val="24"/>
@@ -1624,21 +1364,7 @@
         <w:rPr>
           <w:sz w:val="24"/>
         </w:rPr>
-        <w:t xml:space="preserve"> Remember this </w:t>
-      </w:r>
-      <w:proofErr w:type="spellStart"/>
-      <w:r>
-        <w:rPr>
-          <w:sz w:val="24"/>
-        </w:rPr>
-        <w:t>url</w:t>
-      </w:r>
-      <w:proofErr w:type="spellEnd"/>
-      <w:r>
-        <w:rPr>
-          <w:sz w:val="24"/>
-        </w:rPr>
-        <w:t xml:space="preserve"> from earlier? </w:t>
+        <w:t xml:space="preserve"> Remember this url from earlier? </w:t>
       </w:r>
       <w:r>
         <w:rPr>
@@ -1705,23 +1431,7 @@
           <w:b/>
           <w:sz w:val="24"/>
         </w:rPr>
-        <w:t xml:space="preserve"> </w:t>
-      </w:r>
-      <w:proofErr w:type="spellStart"/>
-      <w:r>
-        <w:rPr>
-          <w:b/>
-          <w:sz w:val="24"/>
-        </w:rPr>
-        <w:t>base_url</w:t>
-      </w:r>
-      <w:proofErr w:type="spellEnd"/>
-      <w:r>
-        <w:rPr>
-          <w:b/>
-          <w:sz w:val="24"/>
-        </w:rPr>
-        <w:t xml:space="preserve"> </w:t>
+        <w:t xml:space="preserve"> base_url </w:t>
       </w:r>
       <w:r>
         <w:rPr>
@@ -1766,21 +1476,7 @@
         <w:rPr>
           <w:sz w:val="24"/>
         </w:rPr>
-        <w:t xml:space="preserve">You’ll notice that I omitted the number at the end of the </w:t>
-      </w:r>
-      <w:proofErr w:type="spellStart"/>
-      <w:r>
-        <w:rPr>
-          <w:sz w:val="24"/>
-        </w:rPr>
-        <w:t>url</w:t>
-      </w:r>
-      <w:proofErr w:type="spellEnd"/>
-      <w:r>
-        <w:rPr>
-          <w:sz w:val="24"/>
-        </w:rPr>
-        <w:t>. Let’s add that number to the end of the string now, using string concatenation. Try this yourself, but if you’re lost, your code should look something like this:</w:t>
+        <w:t>You’ll notice that I omitted the number at the end of the url. Let’s add that number to the end of the string now, using string concatenation. Try this yourself, but if you’re lost, your code should look something like this:</w:t>
       </w:r>
     </w:p>
     <w:p>
@@ -1841,35 +1537,7 @@
         <w:rPr>
           <w:sz w:val="24"/>
         </w:rPr>
-        <w:t xml:space="preserve">So now, stored in the variable </w:t>
-      </w:r>
-      <w:proofErr w:type="spellStart"/>
-      <w:r>
-        <w:rPr>
-          <w:sz w:val="24"/>
-        </w:rPr>
-        <w:t>base_url</w:t>
-      </w:r>
-      <w:proofErr w:type="spellEnd"/>
-      <w:r>
-        <w:rPr>
-          <w:sz w:val="24"/>
-        </w:rPr>
-        <w:t xml:space="preserve">, we have the full </w:t>
-      </w:r>
-      <w:proofErr w:type="spellStart"/>
-      <w:r>
-        <w:rPr>
-          <w:sz w:val="24"/>
-        </w:rPr>
-        <w:t>url</w:t>
-      </w:r>
-      <w:proofErr w:type="spellEnd"/>
-      <w:r>
-        <w:rPr>
-          <w:sz w:val="24"/>
-        </w:rPr>
-        <w:t xml:space="preserve"> of the horoscope page of the user. Next, we’ll download this page, so that later we can print out the user’</w:t>
+        <w:t>So now, stored in the variable base_url, we have the full url of the horoscope page of the user. Next, we’ll download this page, so that later we can print out the user’</w:t>
       </w:r>
       <w:r>
         <w:rPr>
@@ -1917,35 +1585,7 @@
         <w:rPr>
           <w:sz w:val="24"/>
         </w:rPr>
-        <w:t xml:space="preserve">se here we will download the HTML code from the horoscope website. </w:t>
-      </w:r>
-      <w:proofErr w:type="gramStart"/>
-      <w:r>
-        <w:rPr>
-          <w:sz w:val="24"/>
-        </w:rPr>
-        <w:t>In a nutshell</w:t>
-      </w:r>
-      <w:proofErr w:type="gramEnd"/>
-      <w:r>
-        <w:rPr>
-          <w:sz w:val="24"/>
-        </w:rPr>
-        <w:t>, HTML stands for “</w:t>
-      </w:r>
-      <w:proofErr w:type="spellStart"/>
-      <w:r>
-        <w:rPr>
-          <w:sz w:val="24"/>
-        </w:rPr>
-        <w:t>HyperText</w:t>
-      </w:r>
-      <w:proofErr w:type="spellEnd"/>
-      <w:r>
-        <w:rPr>
-          <w:sz w:val="24"/>
-        </w:rPr>
-        <w:t xml:space="preserve"> Markup Language,” and basically tells your browser how to organize text and images on-screen.</w:t>
+        <w:t>se here we will download the HTML code from the horoscope website. In a nutshell, HTML stands for “HyperText Markup Language,” and basically tells your browser how to organize text and images on-screen.</w:t>
       </w:r>
       <w:r>
         <w:rPr>
@@ -2030,23 +1670,8 @@
         <w:rPr>
           <w:sz w:val="24"/>
         </w:rPr>
-        <w:t xml:space="preserve">All you really need to know about these lines is that by doing this, we store the html code found at the </w:t>
-      </w:r>
-      <w:proofErr w:type="spellStart"/>
-      <w:r>
-        <w:rPr>
-          <w:sz w:val="24"/>
-        </w:rPr>
-        <w:t>url</w:t>
-      </w:r>
-      <w:proofErr w:type="spellEnd"/>
-      <w:r>
-        <w:rPr>
-          <w:sz w:val="24"/>
-        </w:rPr>
-        <w:t xml:space="preserve"> </w:t>
-      </w:r>
-      <w:proofErr w:type="spellStart"/>
+        <w:t xml:space="preserve">All you really need to know about these lines is that by doing this, we store the html code found at the url </w:t>
+      </w:r>
       <w:r>
         <w:rPr>
           <w:b/>
@@ -2054,7 +1679,6 @@
         </w:rPr>
         <w:t>base_url</w:t>
       </w:r>
-      <w:proofErr w:type="spellEnd"/>
       <w:r>
         <w:rPr>
           <w:sz w:val="24"/>
@@ -2078,21 +1702,7 @@
         <w:rPr>
           <w:sz w:val="24"/>
         </w:rPr>
-        <w:t xml:space="preserve"> If you were to print out the html variable, you would see </w:t>
-      </w:r>
-      <w:proofErr w:type="gramStart"/>
-      <w:r>
-        <w:rPr>
-          <w:sz w:val="24"/>
-        </w:rPr>
-        <w:t>all of</w:t>
-      </w:r>
-      <w:proofErr w:type="gramEnd"/>
-      <w:r>
-        <w:rPr>
-          <w:sz w:val="24"/>
-        </w:rPr>
-        <w:t xml:space="preserve"> the html code from the site all garbled together.</w:t>
+        <w:t xml:space="preserve"> If you were to print out the html variable, you would see all of the html code from the site all garbled together.</w:t>
       </w:r>
     </w:p>
     <w:p>
@@ -2158,21 +1768,7 @@
         <w:rPr>
           <w:sz w:val="24"/>
         </w:rPr>
-        <w:t xml:space="preserve"> Regular expressions will be explained with more detail </w:t>
-      </w:r>
-      <w:proofErr w:type="gramStart"/>
-      <w:r>
-        <w:rPr>
-          <w:sz w:val="24"/>
-        </w:rPr>
-        <w:t>later on</w:t>
-      </w:r>
-      <w:proofErr w:type="gramEnd"/>
-      <w:r>
-        <w:rPr>
-          <w:sz w:val="24"/>
-        </w:rPr>
-        <w:t>.</w:t>
+        <w:t xml:space="preserve"> Regular expressions will be explained with more detail later on.</w:t>
       </w:r>
     </w:p>
     <w:p>
@@ -2186,21 +1782,7 @@
           <w:sz w:val="24"/>
         </w:rPr>
         <w:lastRenderedPageBreak/>
-        <w:t xml:space="preserve">Regular expressions are basically a language within every programming language. </w:t>
-      </w:r>
-      <w:proofErr w:type="gramStart"/>
-      <w:r>
-        <w:rPr>
-          <w:sz w:val="24"/>
-        </w:rPr>
-        <w:t>Basically</w:t>
-      </w:r>
-      <w:proofErr w:type="gramEnd"/>
-      <w:r>
-        <w:rPr>
-          <w:sz w:val="24"/>
-        </w:rPr>
-        <w:t xml:space="preserve"> their purpose is to sort through large amounts of text, and to pull out information that </w:t>
+        <w:t xml:space="preserve">Regular expressions are basically a language within every programming language. Basically their purpose is to sort through large amounts of text, and to pull out information that </w:t>
       </w:r>
       <w:r>
         <w:rPr>
@@ -2212,21 +1794,7 @@
         <w:rPr>
           <w:sz w:val="24"/>
         </w:rPr>
-        <w:t xml:space="preserve">regular expressions could be used to pull </w:t>
-      </w:r>
-      <w:proofErr w:type="gramStart"/>
-      <w:r>
-        <w:rPr>
-          <w:sz w:val="24"/>
-        </w:rPr>
-        <w:t>all of</w:t>
-      </w:r>
-      <w:proofErr w:type="gramEnd"/>
-      <w:r>
-        <w:rPr>
-          <w:sz w:val="24"/>
-        </w:rPr>
-        <w:t xml:space="preserve"> the telephone numbers from a digital telephone book. </w:t>
+        <w:t xml:space="preserve">regular expressions could be used to pull all of the telephone numbers from a digital telephone book. </w:t>
       </w:r>
       <w:r>
         <w:rPr>
@@ -2311,14 +1879,7 @@
         <w:rPr>
           <w:sz w:val="24"/>
         </w:rPr>
-        <w:t xml:space="preserve">For our purposes, the </w:t>
-      </w:r>
-      <w:proofErr w:type="gramStart"/>
-      <w:r>
-        <w:rPr>
-          <w:sz w:val="24"/>
-        </w:rPr>
-        <w:t xml:space="preserve">phrase </w:t>
+        <w:t xml:space="preserve">For our purposes, the phrase </w:t>
       </w:r>
       <w:r>
         <w:rPr>
@@ -2326,59 +1887,34 @@
           <w:sz w:val="24"/>
           <w:u w:val="single"/>
         </w:rPr>
-        <w:t>.</w:t>
-      </w:r>
-      <w:proofErr w:type="gramEnd"/>
+        <w:t>.+?</w:t>
+      </w:r>
+      <w:r>
+        <w:rPr>
+          <w:b/>
+          <w:sz w:val="24"/>
+        </w:rPr>
+        <w:t xml:space="preserve"> </w:t>
+      </w:r>
+      <w:r>
+        <w:rPr>
+          <w:sz w:val="24"/>
+        </w:rPr>
+        <w:t>is going to be the</w:t>
+      </w:r>
+      <w:r>
+        <w:rPr>
+          <w:sz w:val="24"/>
+        </w:rPr>
+        <w:t xml:space="preserve"> only real part of regular expressions that we’ll have to know. Basically </w:t>
+      </w:r>
       <w:r>
         <w:rPr>
           <w:b/>
           <w:sz w:val="24"/>
           <w:u w:val="single"/>
         </w:rPr>
-        <w:t>+?</w:t>
-      </w:r>
-      <w:r>
-        <w:rPr>
-          <w:b/>
-          <w:sz w:val="24"/>
-        </w:rPr>
-        <w:t xml:space="preserve"> </w:t>
-      </w:r>
-      <w:r>
-        <w:rPr>
-          <w:sz w:val="24"/>
-        </w:rPr>
-        <w:t>is going to be the</w:t>
-      </w:r>
-      <w:r>
-        <w:rPr>
-          <w:sz w:val="24"/>
-        </w:rPr>
-        <w:t xml:space="preserve"> only real part of regular expressions that we’ll have to know. </w:t>
-      </w:r>
-      <w:proofErr w:type="gramStart"/>
-      <w:r>
-        <w:rPr>
-          <w:sz w:val="24"/>
-        </w:rPr>
-        <w:t xml:space="preserve">Basically </w:t>
-      </w:r>
-      <w:r>
-        <w:rPr>
-          <w:b/>
-          <w:sz w:val="24"/>
-          <w:u w:val="single"/>
-        </w:rPr>
-        <w:t>.</w:t>
-      </w:r>
-      <w:proofErr w:type="gramEnd"/>
-      <w:r>
-        <w:rPr>
-          <w:b/>
-          <w:sz w:val="24"/>
-          <w:u w:val="single"/>
-        </w:rPr>
-        <w:t>+?</w:t>
+        <w:t>.+?</w:t>
       </w:r>
       <w:r>
         <w:rPr>
@@ -2435,21 +1971,7 @@
         <w:rPr>
           <w:sz w:val="24"/>
         </w:rPr>
-        <w:t xml:space="preserve">. </w:t>
-      </w:r>
-      <w:proofErr w:type="gramStart"/>
-      <w:r>
-        <w:rPr>
-          <w:sz w:val="24"/>
-        </w:rPr>
-        <w:t>Basically</w:t>
-      </w:r>
-      <w:proofErr w:type="gramEnd"/>
-      <w:r>
-        <w:rPr>
-          <w:sz w:val="24"/>
-        </w:rPr>
-        <w:t xml:space="preserve"> what that means is that if you put a backslash before other characters, instead of being read as code, Python will read the characters literally.</w:t>
+        <w:t>. Basically what that means is that if you put a backslash before other characters, instead of being read as code, Python will read the characters literally.</w:t>
       </w:r>
       <w:r>
         <w:rPr>
@@ -2470,31 +1992,14 @@
           <w:sz w:val="24"/>
           <w:u w:val="single"/>
         </w:rPr>
-        <w:t xml:space="preserve">This is a quotation mark </w:t>
-      </w:r>
-      <w:proofErr w:type="gramStart"/>
-      <w:r>
-        <w:rPr>
-          <w:b/>
-          <w:sz w:val="24"/>
-          <w:u w:val="single"/>
-        </w:rPr>
-        <w:t>\“</w:t>
-      </w:r>
-      <w:r>
-        <w:rPr>
-          <w:b/>
-          <w:sz w:val="24"/>
-        </w:rPr>
-        <w:t xml:space="preserve"> “</w:t>
-      </w:r>
-      <w:proofErr w:type="gramEnd"/>
-      <w:r>
-        <w:rPr>
-          <w:b/>
-          <w:sz w:val="24"/>
-        </w:rPr>
-        <w:t xml:space="preserve"> </w:t>
+        <w:t>This is a quotation mark \“</w:t>
+      </w:r>
+      <w:r>
+        <w:rPr>
+          <w:b/>
+          <w:sz w:val="24"/>
+        </w:rPr>
+        <w:t xml:space="preserve"> “ </w:t>
       </w:r>
       <w:r>
         <w:rPr>
@@ -2705,41 +2210,13 @@
         <w:rPr>
           <w:sz w:val="24"/>
         </w:rPr>
-        <w:t xml:space="preserve">If you </w:t>
-      </w:r>
-      <w:proofErr w:type="gramStart"/>
-      <w:r>
-        <w:rPr>
-          <w:sz w:val="24"/>
-        </w:rPr>
-        <w:t>open up</w:t>
-      </w:r>
-      <w:proofErr w:type="gramEnd"/>
-      <w:r>
-        <w:rPr>
-          <w:sz w:val="24"/>
-        </w:rPr>
-        <w:t xml:space="preserve"> the highlighted &lt;p&gt; tags (by clicking on the arrow on the left) you should notice that inside of the html code is the text that we’ve been looking for!</w:t>
-      </w:r>
-      <w:r>
-        <w:rPr>
-          <w:sz w:val="24"/>
-        </w:rPr>
-        <w:t xml:space="preserve"> </w:t>
-      </w:r>
-      <w:proofErr w:type="gramStart"/>
-      <w:r>
-        <w:rPr>
-          <w:sz w:val="24"/>
-        </w:rPr>
-        <w:t>Take a look</w:t>
-      </w:r>
-      <w:proofErr w:type="gramEnd"/>
-      <w:r>
-        <w:rPr>
-          <w:sz w:val="24"/>
-        </w:rPr>
-        <w:t>:</w:t>
+        <w:t>If you open up the highlighted &lt;p&gt; tags (by clicking on the arrow on the left) you should notice that inside of the html code is the text that we’ve been looking for!</w:t>
+      </w:r>
+      <w:r>
+        <w:rPr>
+          <w:sz w:val="24"/>
+        </w:rPr>
+        <w:t xml:space="preserve"> Take a look:</w:t>
       </w:r>
     </w:p>
     <w:p>
@@ -2805,21 +2282,7 @@
         <w:rPr>
           <w:sz w:val="24"/>
         </w:rPr>
-        <w:t xml:space="preserve">Now </w:t>
-      </w:r>
-      <w:proofErr w:type="gramStart"/>
-      <w:r>
-        <w:rPr>
-          <w:sz w:val="24"/>
-        </w:rPr>
-        <w:t>open up</w:t>
-      </w:r>
-      <w:proofErr w:type="gramEnd"/>
-      <w:r>
-        <w:rPr>
-          <w:sz w:val="24"/>
-        </w:rPr>
-        <w:t xml:space="preserve"> the following site: </w:t>
+        <w:t xml:space="preserve">Now open up the following site: </w:t>
       </w:r>
       <w:r>
         <w:rPr>
@@ -3052,14 +2515,7 @@
           <w:sz w:val="24"/>
         </w:rPr>
         <w:lastRenderedPageBreak/>
-        <w:t xml:space="preserve">You’ll notice, if I enter the </w:t>
-      </w:r>
-      <w:proofErr w:type="gramStart"/>
-      <w:r>
-        <w:rPr>
-          <w:sz w:val="24"/>
-        </w:rPr>
-        <w:t xml:space="preserve">phrase </w:t>
+        <w:t xml:space="preserve">You’ll notice, if I enter the phrase </w:t>
       </w:r>
       <w:r>
         <w:rPr>
@@ -3067,16 +2523,7 @@
           <w:sz w:val="24"/>
           <w:u w:val="single"/>
         </w:rPr>
-        <w:t>.</w:t>
-      </w:r>
-      <w:proofErr w:type="gramEnd"/>
-      <w:r>
-        <w:rPr>
-          <w:b/>
-          <w:sz w:val="24"/>
-          <w:u w:val="single"/>
-        </w:rPr>
-        <w:t xml:space="preserve">+? </w:t>
+        <w:t xml:space="preserve">.+? </w:t>
       </w:r>
       <w:r>
         <w:rPr>
@@ -3202,29 +2649,118 @@
           <w:sz w:val="24"/>
         </w:rPr>
       </w:pPr>
-      <w:bookmarkStart w:id="0" w:name="_GoBack"/>
-      <w:bookmarkEnd w:id="0"/>
-    </w:p>
-    <w:p>
-      <w:pPr>
-        <w:rPr>
-          <w:sz w:val="24"/>
-        </w:rPr>
-      </w:pPr>
-    </w:p>
-    <w:p>
-      <w:pPr>
-        <w:rPr>
-          <w:sz w:val="24"/>
-        </w:rPr>
-      </w:pPr>
-      <w:r>
-        <w:rPr>
-          <w:sz w:val="24"/>
-        </w:rPr>
-        <w:t xml:space="preserve">If you are interested in learning more about regular expressions, please check out </w:t>
-      </w:r>
-      <w:hyperlink r:id="rId23" w:history="1">
+      <w:r>
+        <w:rPr>
+          <w:sz w:val="24"/>
+        </w:rPr>
+        <w:t>Copy and paste the following line into the r</w:t>
+      </w:r>
+      <w:r>
+        <w:rPr>
+          <w:sz w:val="24"/>
+        </w:rPr>
+        <w:t>egular expression field:</w:t>
+      </w:r>
+    </w:p>
+    <w:p>
+      <w:pPr>
+        <w:rPr>
+          <w:b/>
+          <w:sz w:val="24"/>
+        </w:rPr>
+      </w:pPr>
+      <w:r>
+        <w:rPr>
+          <w:b/>
+          <w:sz w:val="24"/>
+        </w:rPr>
+        <w:t>&lt;b class=\"date\"&gt;.+?&lt;/b&gt; - (.+)</w:t>
+      </w:r>
+    </w:p>
+    <w:p>
+      <w:pPr>
+        <w:rPr>
+          <w:noProof/>
+        </w:rPr>
+      </w:pPr>
+      <w:r>
+        <w:rPr>
+          <w:sz w:val="24"/>
+        </w:rPr>
+        <w:t>I know, I know, that looks really intimidating, but watch what happens once you plug that line in:</w:t>
+      </w:r>
+      <w:r>
+        <w:rPr>
+          <w:noProof/>
+        </w:rPr>
+        <w:t xml:space="preserve"> </w:t>
+      </w:r>
+      <w:r>
+        <w:rPr>
+          <w:noProof/>
+        </w:rPr>
+        <w:drawing>
+          <wp:inline distT="0" distB="0" distL="0" distR="0" wp14:anchorId="58B6D356" wp14:editId="76A1CC55">
+            <wp:extent cx="5943600" cy="1584325"/>
+            <wp:effectExtent l="0" t="0" r="0" b="0"/>
+            <wp:docPr id="19" name="Picture 19"/>
+            <wp:cNvGraphicFramePr>
+              <a:graphicFrameLocks xmlns:a="http://schemas.openxmlformats.org/drawingml/2006/main" noChangeAspect="1"/>
+            </wp:cNvGraphicFramePr>
+            <a:graphic xmlns:a="http://schemas.openxmlformats.org/drawingml/2006/main">
+              <a:graphicData uri="http://schemas.openxmlformats.org/drawingml/2006/picture">
+                <pic:pic xmlns:pic="http://schemas.openxmlformats.org/drawingml/2006/picture">
+                  <pic:nvPicPr>
+                    <pic:cNvPr id="1" name=""/>
+                    <pic:cNvPicPr/>
+                  </pic:nvPicPr>
+                  <pic:blipFill>
+                    <a:blip r:embed="rId23"/>
+                    <a:stretch>
+                      <a:fillRect/>
+                    </a:stretch>
+                  </pic:blipFill>
+                  <pic:spPr>
+                    <a:xfrm>
+                      <a:off x="0" y="0"/>
+                      <a:ext cx="5943600" cy="1584325"/>
+                    </a:xfrm>
+                    <a:prstGeom prst="rect">
+                      <a:avLst/>
+                    </a:prstGeom>
+                  </pic:spPr>
+                </pic:pic>
+              </a:graphicData>
+            </a:graphic>
+          </wp:inline>
+        </w:drawing>
+      </w:r>
+    </w:p>
+    <w:p>
+      <w:pPr>
+        <w:rPr>
+          <w:sz w:val="24"/>
+        </w:rPr>
+      </w:pPr>
+      <w:r>
+        <w:rPr>
+          <w:sz w:val="24"/>
+        </w:rPr>
+        <w:t>Python matches the text we are looking for! I’m not going to break down how this works into too much detail, since I think this is too complicated of a subject, and I am too poor of a teacher to explain this.</w:t>
+      </w:r>
+      <w:r>
+        <w:rPr>
+          <w:sz w:val="24"/>
+        </w:rPr>
+        <w:t xml:space="preserve"> If you want to know more about how/why this works, please check out: </w:t>
+      </w:r>
+      <w:r>
+        <w:rPr>
+          <w:sz w:val="24"/>
+        </w:rPr>
+        <w:t xml:space="preserve"> </w:t>
+      </w:r>
+      <w:hyperlink r:id="rId24" w:history="1">
         <w:r>
           <w:rPr>
             <w:rStyle w:val="Hyperlink"/>
@@ -3233,11 +2769,153 @@
           <w:t>https://automatetheboringstuff.com/chapter7/</w:t>
         </w:r>
       </w:hyperlink>
-      <w:r>
-        <w:rPr>
-          <w:sz w:val="24"/>
-        </w:rPr>
-        <w:t xml:space="preserve"> </w:t>
+    </w:p>
+    <w:p>
+      <w:pPr>
+        <w:rPr>
+          <w:sz w:val="24"/>
+        </w:rPr>
+      </w:pPr>
+    </w:p>
+    <w:p>
+      <w:pPr>
+        <w:rPr>
+          <w:sz w:val="24"/>
+        </w:rPr>
+      </w:pPr>
+      <w:r>
+        <w:rPr>
+          <w:sz w:val="24"/>
+        </w:rPr>
+        <w:t>Now let’s move onto the last section.</w:t>
+      </w:r>
+    </w:p>
+    <w:p>
+      <w:pPr>
+        <w:rPr>
+          <w:b/>
+          <w:sz w:val="24"/>
+        </w:rPr>
+      </w:pPr>
+      <w:r>
+        <w:rPr>
+          <w:b/>
+          <w:sz w:val="24"/>
+        </w:rPr>
+        <w:lastRenderedPageBreak/>
+        <w:t>I.</w:t>
+      </w:r>
+      <w:r>
+        <w:rPr>
+          <w:b/>
+          <w:sz w:val="24"/>
+        </w:rPr>
+        <w:t xml:space="preserve">  </w:t>
+      </w:r>
+      <w:r>
+        <w:rPr>
+          <w:b/>
+          <w:sz w:val="24"/>
+        </w:rPr>
+        <w:t>Displaying to the User</w:t>
+      </w:r>
+    </w:p>
+    <w:p>
+      <w:pPr>
+        <w:rPr>
+          <w:sz w:val="24"/>
+        </w:rPr>
+      </w:pPr>
+      <w:r>
+        <w:rPr>
+          <w:sz w:val="24"/>
+        </w:rPr>
+        <w:t>Now that we know what the regular expression should be:</w:t>
+      </w:r>
+    </w:p>
+    <w:p>
+      <w:pPr>
+        <w:rPr>
+          <w:b/>
+          <w:sz w:val="24"/>
+        </w:rPr>
+      </w:pPr>
+      <w:r>
+        <w:rPr>
+          <w:b/>
+          <w:sz w:val="24"/>
+        </w:rPr>
+        <w:t>&lt;b class=\"date\"&gt;.+?&lt;/b&gt; - (.+)</w:t>
+      </w:r>
+    </w:p>
+    <w:p>
+      <w:pPr>
+        <w:rPr>
+          <w:b/>
+          <w:sz w:val="24"/>
+        </w:rPr>
+      </w:pPr>
+      <w:bookmarkStart w:id="0" w:name="_GoBack"/>
+      <w:bookmarkEnd w:id="0"/>
+    </w:p>
+    <w:p>
+      <w:pPr>
+        <w:rPr>
+          <w:sz w:val="24"/>
+        </w:rPr>
+      </w:pPr>
+      <w:r>
+        <w:rPr>
+          <w:sz w:val="24"/>
+        </w:rPr>
+        <w:t>Make your code look like the following:</w:t>
+      </w:r>
+    </w:p>
+    <w:p>
+      <w:pPr>
+        <w:rPr>
+          <w:sz w:val="24"/>
+        </w:rPr>
+      </w:pPr>
+      <w:r>
+        <w:rPr>
+          <w:noProof/>
+        </w:rPr>
+        <w:drawing>
+          <wp:inline distT="0" distB="0" distL="0" distR="0" wp14:anchorId="32512381" wp14:editId="6BBBC8F7">
+            <wp:extent cx="5943600" cy="807720"/>
+            <wp:effectExtent l="0" t="0" r="0" b="0"/>
+            <wp:docPr id="20" name="Picture 20"/>
+            <wp:cNvGraphicFramePr>
+              <a:graphicFrameLocks xmlns:a="http://schemas.openxmlformats.org/drawingml/2006/main" noChangeAspect="1"/>
+            </wp:cNvGraphicFramePr>
+            <a:graphic xmlns:a="http://schemas.openxmlformats.org/drawingml/2006/main">
+              <a:graphicData uri="http://schemas.openxmlformats.org/drawingml/2006/picture">
+                <pic:pic xmlns:pic="http://schemas.openxmlformats.org/drawingml/2006/picture">
+                  <pic:nvPicPr>
+                    <pic:cNvPr id="1" name=""/>
+                    <pic:cNvPicPr/>
+                  </pic:nvPicPr>
+                  <pic:blipFill>
+                    <a:blip r:embed="rId25"/>
+                    <a:stretch>
+                      <a:fillRect/>
+                    </a:stretch>
+                  </pic:blipFill>
+                  <pic:spPr>
+                    <a:xfrm>
+                      <a:off x="0" y="0"/>
+                      <a:ext cx="5943600" cy="807720"/>
+                    </a:xfrm>
+                    <a:prstGeom prst="rect">
+                      <a:avLst/>
+                    </a:prstGeom>
+                  </pic:spPr>
+                </pic:pic>
+              </a:graphicData>
+            </a:graphic>
+          </wp:inline>
+        </w:drawing>
       </w:r>
     </w:p>
     <w:sectPr>
@@ -3253,6 +2931,95 @@
 <file path=word/numbering.xml><?xml version="1.0" encoding="utf-8"?>
 <w:numbering xmlns:wpc="http://schemas.microsoft.com/office/word/2010/wordprocessingCanvas" xmlns:cx="http://schemas.microsoft.com/office/drawing/2014/chartex" xmlns:cx1="http://schemas.microsoft.com/office/drawing/2015/9/8/chartex" xmlns:cx2="http://schemas.microsoft.com/office/drawing/2015/10/21/chartex" xmlns:cx3="http://schemas.microsoft.com/office/drawing/2016/5/9/chartex" xmlns:cx4="http://schemas.microsoft.com/office/drawing/2016/5/10/chartex" xmlns:cx5="http://schemas.microsoft.com/office/drawing/2016/5/11/chartex" xmlns:cx6="http://schemas.microsoft.com/office/drawing/2016/5/12/chartex" xmlns:cx7="http://schemas.microsoft.com/office/drawing/2016/5/13/chartex" xmlns:cx8="http://schemas.microsoft.com/office/drawing/2016/5/14/chartex" xmlns:mc="http://schemas.openxmlformats.org/markup-compatibility/2006" xmlns:aink="http://schemas.microsoft.com/office/drawing/2016/ink" xmlns:o="urn:schemas-microsoft-com:office:office" xmlns:r="http://schemas.openxmlformats.org/officeDocument/2006/relationships" xmlns:m="http://schemas.openxmlformats.org/officeDocument/2006/math" xmlns:v="urn:schemas-microsoft-com:vml" xmlns:wp14="http://schemas.microsoft.com/office/word/2010/wordprocessingDrawing" xmlns:wp="http://schemas.openxmlformats.org/drawingml/2006/wordprocessingDrawing" xmlns:w10="urn:schemas-microsoft-com:office:word" xmlns:w="http://schemas.openxmlformats.org/wordprocessingml/2006/main" xmlns:w14="http://schemas.microsoft.com/office/word/2010/wordml" xmlns:w15="http://schemas.microsoft.com/office/word/2012/wordml" xmlns:w16se="http://schemas.microsoft.com/office/word/2015/wordml/symex" xmlns:wpg="http://schemas.microsoft.com/office/word/2010/wordprocessingGroup" xmlns:wpi="http://schemas.microsoft.com/office/word/2010/wordprocessingInk" xmlns:wne="http://schemas.microsoft.com/office/word/2006/wordml" xmlns:wps="http://schemas.microsoft.com/office/word/2010/wordprocessingShape" mc:Ignorable="w14 w15 w16se wp14">
   <w:abstractNum w:abstractNumId="0" w15:restartNumberingAfterBreak="0">
+    <w:nsid w:val="05426194"/>
+    <w:multiLevelType w:val="hybridMultilevel"/>
+    <w:tmpl w:val="314487B4"/>
+    <w:lvl w:ilvl="0" w:tplc="83E8FD6E">
+      <w:start w:val="1"/>
+      <w:numFmt w:val="upperRoman"/>
+      <w:lvlText w:val="%1."/>
+      <w:lvlJc w:val="left"/>
+      <w:pPr>
+        <w:ind w:left="1080" w:hanging="720"/>
+      </w:pPr>
+      <w:rPr>
+        <w:rFonts w:hint="default"/>
+      </w:rPr>
+    </w:lvl>
+    <w:lvl w:ilvl="1" w:tplc="04090019" w:tentative="1">
+      <w:start w:val="1"/>
+      <w:numFmt w:val="lowerLetter"/>
+      <w:lvlText w:val="%2."/>
+      <w:lvlJc w:val="left"/>
+      <w:pPr>
+        <w:ind w:left="1440" w:hanging="360"/>
+      </w:pPr>
+    </w:lvl>
+    <w:lvl w:ilvl="2" w:tplc="0409001B" w:tentative="1">
+      <w:start w:val="1"/>
+      <w:numFmt w:val="lowerRoman"/>
+      <w:lvlText w:val="%3."/>
+      <w:lvlJc w:val="right"/>
+      <w:pPr>
+        <w:ind w:left="2160" w:hanging="180"/>
+      </w:pPr>
+    </w:lvl>
+    <w:lvl w:ilvl="3" w:tplc="0409000F" w:tentative="1">
+      <w:start w:val="1"/>
+      <w:numFmt w:val="decimal"/>
+      <w:lvlText w:val="%4."/>
+      <w:lvlJc w:val="left"/>
+      <w:pPr>
+        <w:ind w:left="2880" w:hanging="360"/>
+      </w:pPr>
+    </w:lvl>
+    <w:lvl w:ilvl="4" w:tplc="04090019" w:tentative="1">
+      <w:start w:val="1"/>
+      <w:numFmt w:val="lowerLetter"/>
+      <w:lvlText w:val="%5."/>
+      <w:lvlJc w:val="left"/>
+      <w:pPr>
+        <w:ind w:left="3600" w:hanging="360"/>
+      </w:pPr>
+    </w:lvl>
+    <w:lvl w:ilvl="5" w:tplc="0409001B" w:tentative="1">
+      <w:start w:val="1"/>
+      <w:numFmt w:val="lowerRoman"/>
+      <w:lvlText w:val="%6."/>
+      <w:lvlJc w:val="right"/>
+      <w:pPr>
+        <w:ind w:left="4320" w:hanging="180"/>
+      </w:pPr>
+    </w:lvl>
+    <w:lvl w:ilvl="6" w:tplc="0409000F" w:tentative="1">
+      <w:start w:val="1"/>
+      <w:numFmt w:val="decimal"/>
+      <w:lvlText w:val="%7."/>
+      <w:lvlJc w:val="left"/>
+      <w:pPr>
+        <w:ind w:left="5040" w:hanging="360"/>
+      </w:pPr>
+    </w:lvl>
+    <w:lvl w:ilvl="7" w:tplc="04090019" w:tentative="1">
+      <w:start w:val="1"/>
+      <w:numFmt w:val="lowerLetter"/>
+      <w:lvlText w:val="%8."/>
+      <w:lvlJc w:val="left"/>
+      <w:pPr>
+        <w:ind w:left="5760" w:hanging="360"/>
+      </w:pPr>
+    </w:lvl>
+    <w:lvl w:ilvl="8" w:tplc="0409001B" w:tentative="1">
+      <w:start w:val="1"/>
+      <w:numFmt w:val="lowerRoman"/>
+      <w:lvlText w:val="%9."/>
+      <w:lvlJc w:val="right"/>
+      <w:pPr>
+        <w:ind w:left="6480" w:hanging="180"/>
+      </w:pPr>
+    </w:lvl>
+  </w:abstractNum>
+  <w:abstractNum w:abstractNumId="1" w15:restartNumberingAfterBreak="0">
     <w:nsid w:val="05E72B4E"/>
     <w:multiLevelType w:val="hybridMultilevel"/>
     <w:tmpl w:val="2EE4289E"/>
@@ -3341,7 +3108,7 @@
       </w:pPr>
     </w:lvl>
   </w:abstractNum>
-  <w:abstractNum w:abstractNumId="1" w15:restartNumberingAfterBreak="0">
+  <w:abstractNum w:abstractNumId="2" w15:restartNumberingAfterBreak="0">
     <w:nsid w:val="1CAA4A84"/>
     <w:multiLevelType w:val="hybridMultilevel"/>
     <w:tmpl w:val="3404028E"/>
@@ -3430,7 +3197,7 @@
       </w:pPr>
     </w:lvl>
   </w:abstractNum>
-  <w:abstractNum w:abstractNumId="2" w15:restartNumberingAfterBreak="0">
+  <w:abstractNum w:abstractNumId="3" w15:restartNumberingAfterBreak="0">
     <w:nsid w:val="28271558"/>
     <w:multiLevelType w:val="hybridMultilevel"/>
     <w:tmpl w:val="67CA42D4"/>
@@ -3519,7 +3286,96 @@
       </w:pPr>
     </w:lvl>
   </w:abstractNum>
-  <w:abstractNum w:abstractNumId="3" w15:restartNumberingAfterBreak="0">
+  <w:abstractNum w:abstractNumId="4" w15:restartNumberingAfterBreak="0">
+    <w:nsid w:val="3248392F"/>
+    <w:multiLevelType w:val="hybridMultilevel"/>
+    <w:tmpl w:val="F3602F00"/>
+    <w:lvl w:ilvl="0" w:tplc="93E66B68">
+      <w:start w:val="1"/>
+      <w:numFmt w:val="upperRoman"/>
+      <w:lvlText w:val="%1."/>
+      <w:lvlJc w:val="left"/>
+      <w:pPr>
+        <w:ind w:left="1080" w:hanging="720"/>
+      </w:pPr>
+      <w:rPr>
+        <w:rFonts w:hint="default"/>
+      </w:rPr>
+    </w:lvl>
+    <w:lvl w:ilvl="1" w:tplc="04090019" w:tentative="1">
+      <w:start w:val="1"/>
+      <w:numFmt w:val="lowerLetter"/>
+      <w:lvlText w:val="%2."/>
+      <w:lvlJc w:val="left"/>
+      <w:pPr>
+        <w:ind w:left="1440" w:hanging="360"/>
+      </w:pPr>
+    </w:lvl>
+    <w:lvl w:ilvl="2" w:tplc="0409001B" w:tentative="1">
+      <w:start w:val="1"/>
+      <w:numFmt w:val="lowerRoman"/>
+      <w:lvlText w:val="%3."/>
+      <w:lvlJc w:val="right"/>
+      <w:pPr>
+        <w:ind w:left="2160" w:hanging="180"/>
+      </w:pPr>
+    </w:lvl>
+    <w:lvl w:ilvl="3" w:tplc="0409000F" w:tentative="1">
+      <w:start w:val="1"/>
+      <w:numFmt w:val="decimal"/>
+      <w:lvlText w:val="%4."/>
+      <w:lvlJc w:val="left"/>
+      <w:pPr>
+        <w:ind w:left="2880" w:hanging="360"/>
+      </w:pPr>
+    </w:lvl>
+    <w:lvl w:ilvl="4" w:tplc="04090019" w:tentative="1">
+      <w:start w:val="1"/>
+      <w:numFmt w:val="lowerLetter"/>
+      <w:lvlText w:val="%5."/>
+      <w:lvlJc w:val="left"/>
+      <w:pPr>
+        <w:ind w:left="3600" w:hanging="360"/>
+      </w:pPr>
+    </w:lvl>
+    <w:lvl w:ilvl="5" w:tplc="0409001B" w:tentative="1">
+      <w:start w:val="1"/>
+      <w:numFmt w:val="lowerRoman"/>
+      <w:lvlText w:val="%6."/>
+      <w:lvlJc w:val="right"/>
+      <w:pPr>
+        <w:ind w:left="4320" w:hanging="180"/>
+      </w:pPr>
+    </w:lvl>
+    <w:lvl w:ilvl="6" w:tplc="0409000F" w:tentative="1">
+      <w:start w:val="1"/>
+      <w:numFmt w:val="decimal"/>
+      <w:lvlText w:val="%7."/>
+      <w:lvlJc w:val="left"/>
+      <w:pPr>
+        <w:ind w:left="5040" w:hanging="360"/>
+      </w:pPr>
+    </w:lvl>
+    <w:lvl w:ilvl="7" w:tplc="04090019" w:tentative="1">
+      <w:start w:val="1"/>
+      <w:numFmt w:val="lowerLetter"/>
+      <w:lvlText w:val="%8."/>
+      <w:lvlJc w:val="left"/>
+      <w:pPr>
+        <w:ind w:left="5760" w:hanging="360"/>
+      </w:pPr>
+    </w:lvl>
+    <w:lvl w:ilvl="8" w:tplc="0409001B" w:tentative="1">
+      <w:start w:val="1"/>
+      <w:numFmt w:val="lowerRoman"/>
+      <w:lvlText w:val="%9."/>
+      <w:lvlJc w:val="right"/>
+      <w:pPr>
+        <w:ind w:left="6480" w:hanging="180"/>
+      </w:pPr>
+    </w:lvl>
+  </w:abstractNum>
+  <w:abstractNum w:abstractNumId="5" w15:restartNumberingAfterBreak="0">
     <w:nsid w:val="3B944DF8"/>
     <w:multiLevelType w:val="hybridMultilevel"/>
     <w:tmpl w:val="E794B25A"/>
@@ -3608,7 +3464,7 @@
       </w:pPr>
     </w:lvl>
   </w:abstractNum>
-  <w:abstractNum w:abstractNumId="4" w15:restartNumberingAfterBreak="0">
+  <w:abstractNum w:abstractNumId="6" w15:restartNumberingAfterBreak="0">
     <w:nsid w:val="59FD1368"/>
     <w:multiLevelType w:val="hybridMultilevel"/>
     <w:tmpl w:val="3404028E"/>
@@ -3697,20 +3553,118 @@
       </w:pPr>
     </w:lvl>
   </w:abstractNum>
+  <w:abstractNum w:abstractNumId="7" w15:restartNumberingAfterBreak="0">
+    <w:nsid w:val="5F0639FB"/>
+    <w:multiLevelType w:val="hybridMultilevel"/>
+    <w:tmpl w:val="F146A2C0"/>
+    <w:lvl w:ilvl="0" w:tplc="3050E216">
+      <w:start w:val="1"/>
+      <w:numFmt w:val="upperRoman"/>
+      <w:lvlText w:val="%1."/>
+      <w:lvlJc w:val="left"/>
+      <w:pPr>
+        <w:ind w:left="1080" w:hanging="720"/>
+      </w:pPr>
+      <w:rPr>
+        <w:rFonts w:hint="default"/>
+      </w:rPr>
+    </w:lvl>
+    <w:lvl w:ilvl="1" w:tplc="04090019" w:tentative="1">
+      <w:start w:val="1"/>
+      <w:numFmt w:val="lowerLetter"/>
+      <w:lvlText w:val="%2."/>
+      <w:lvlJc w:val="left"/>
+      <w:pPr>
+        <w:ind w:left="1440" w:hanging="360"/>
+      </w:pPr>
+    </w:lvl>
+    <w:lvl w:ilvl="2" w:tplc="0409001B" w:tentative="1">
+      <w:start w:val="1"/>
+      <w:numFmt w:val="lowerRoman"/>
+      <w:lvlText w:val="%3."/>
+      <w:lvlJc w:val="right"/>
+      <w:pPr>
+        <w:ind w:left="2160" w:hanging="180"/>
+      </w:pPr>
+    </w:lvl>
+    <w:lvl w:ilvl="3" w:tplc="0409000F" w:tentative="1">
+      <w:start w:val="1"/>
+      <w:numFmt w:val="decimal"/>
+      <w:lvlText w:val="%4."/>
+      <w:lvlJc w:val="left"/>
+      <w:pPr>
+        <w:ind w:left="2880" w:hanging="360"/>
+      </w:pPr>
+    </w:lvl>
+    <w:lvl w:ilvl="4" w:tplc="04090019" w:tentative="1">
+      <w:start w:val="1"/>
+      <w:numFmt w:val="lowerLetter"/>
+      <w:lvlText w:val="%5."/>
+      <w:lvlJc w:val="left"/>
+      <w:pPr>
+        <w:ind w:left="3600" w:hanging="360"/>
+      </w:pPr>
+    </w:lvl>
+    <w:lvl w:ilvl="5" w:tplc="0409001B" w:tentative="1">
+      <w:start w:val="1"/>
+      <w:numFmt w:val="lowerRoman"/>
+      <w:lvlText w:val="%6."/>
+      <w:lvlJc w:val="right"/>
+      <w:pPr>
+        <w:ind w:left="4320" w:hanging="180"/>
+      </w:pPr>
+    </w:lvl>
+    <w:lvl w:ilvl="6" w:tplc="0409000F" w:tentative="1">
+      <w:start w:val="1"/>
+      <w:numFmt w:val="decimal"/>
+      <w:lvlText w:val="%7."/>
+      <w:lvlJc w:val="left"/>
+      <w:pPr>
+        <w:ind w:left="5040" w:hanging="360"/>
+      </w:pPr>
+    </w:lvl>
+    <w:lvl w:ilvl="7" w:tplc="04090019" w:tentative="1">
+      <w:start w:val="1"/>
+      <w:numFmt w:val="lowerLetter"/>
+      <w:lvlText w:val="%8."/>
+      <w:lvlJc w:val="left"/>
+      <w:pPr>
+        <w:ind w:left="5760" w:hanging="360"/>
+      </w:pPr>
+    </w:lvl>
+    <w:lvl w:ilvl="8" w:tplc="0409001B" w:tentative="1">
+      <w:start w:val="1"/>
+      <w:numFmt w:val="lowerRoman"/>
+      <w:lvlText w:val="%9."/>
+      <w:lvlJc w:val="right"/>
+      <w:pPr>
+        <w:ind w:left="6480" w:hanging="180"/>
+      </w:pPr>
+    </w:lvl>
+  </w:abstractNum>
   <w:num w:numId="1">
+    <w:abstractNumId w:val="2"/>
+  </w:num>
+  <w:num w:numId="2">
     <w:abstractNumId w:val="1"/>
   </w:num>
-  <w:num w:numId="2">
+  <w:num w:numId="3">
+    <w:abstractNumId w:val="5"/>
+  </w:num>
+  <w:num w:numId="4">
+    <w:abstractNumId w:val="6"/>
+  </w:num>
+  <w:num w:numId="5">
+    <w:abstractNumId w:val="3"/>
+  </w:num>
+  <w:num w:numId="6">
+    <w:abstractNumId w:val="7"/>
+  </w:num>
+  <w:num w:numId="7">
     <w:abstractNumId w:val="0"/>
   </w:num>
-  <w:num w:numId="3">
-    <w:abstractNumId w:val="3"/>
-  </w:num>
-  <w:num w:numId="4">
+  <w:num w:numId="8">
     <w:abstractNumId w:val="4"/>
-  </w:num>
-  <w:num w:numId="5">
-    <w:abstractNumId w:val="2"/>
   </w:num>
 </w:numbering>
 </file>

</xml_diff>